<commit_message>
Made changes to the design document
</commit_message>
<xml_diff>
--- a/Design.docx
+++ b/Design.docx
@@ -98,83 +98,160 @@
           <w:rFonts w:ascii="Times New Roman" w:hAnsi="Times New Roman" w:cs="Times New Roman"/>
           <w:lang w:val="en-US"/>
         </w:rPr>
-        <w:t xml:space="preserve">1. Build a lexical </w:t>
-      </w:r>
-      <w:proofErr w:type="spellStart"/>
-      <w:r>
-        <w:rPr>
-          <w:rFonts w:ascii="Times New Roman" w:hAnsi="Times New Roman" w:cs="Times New Roman"/>
-          <w:lang w:val="en-US"/>
-        </w:rPr>
-        <w:t>analyser</w:t>
-      </w:r>
-      <w:proofErr w:type="spellEnd"/>
-      <w:r>
-        <w:rPr>
-          <w:rFonts w:ascii="Times New Roman" w:hAnsi="Times New Roman" w:cs="Times New Roman"/>
-          <w:lang w:val="en-US"/>
-        </w:rPr>
-        <w:t xml:space="preserve"> to parse the given input string into tokens and their types.</w:t>
-      </w:r>
-    </w:p>
-    <w:p>
-      <w:pPr>
-        <w:rPr>
-          <w:rFonts w:ascii="Times New Roman" w:hAnsi="Times New Roman" w:cs="Times New Roman"/>
-          <w:lang w:val="en-US"/>
-        </w:rPr>
-      </w:pPr>
-      <w:r>
-        <w:rPr>
-          <w:rFonts w:ascii="Times New Roman" w:hAnsi="Times New Roman" w:cs="Times New Roman"/>
-          <w:lang w:val="en-US"/>
-        </w:rPr>
-        <w:t>2. Construct an Abstract Syntax Tree from the tokens obtained.</w:t>
-      </w:r>
-    </w:p>
-    <w:p>
-      <w:pPr>
-        <w:rPr>
-          <w:rFonts w:ascii="Times New Roman" w:hAnsi="Times New Roman" w:cs="Times New Roman"/>
-          <w:lang w:val="en-US"/>
-        </w:rPr>
-      </w:pPr>
-      <w:r>
-        <w:rPr>
-          <w:rFonts w:ascii="Times New Roman" w:hAnsi="Times New Roman" w:cs="Times New Roman"/>
-          <w:lang w:val="en-US"/>
-        </w:rPr>
-        <w:t>3. Perform type checking on the AST.</w:t>
-      </w:r>
-    </w:p>
-    <w:p>
-      <w:pPr>
-        <w:rPr>
-          <w:rFonts w:ascii="Times New Roman" w:hAnsi="Times New Roman" w:cs="Times New Roman"/>
-          <w:lang w:val="en-US"/>
-        </w:rPr>
-      </w:pPr>
-      <w:r>
-        <w:rPr>
-          <w:rFonts w:ascii="Times New Roman" w:hAnsi="Times New Roman" w:cs="Times New Roman"/>
-          <w:lang w:val="en-US"/>
-        </w:rPr>
-        <w:t>4. If there are no type errors, evaluate the expression using the evaluation rules for the language.</w:t>
-      </w:r>
-    </w:p>
-    <w:p>
-      <w:pPr>
-        <w:rPr>
-          <w:rFonts w:ascii="Times New Roman" w:hAnsi="Times New Roman" w:cs="Times New Roman"/>
-          <w:lang w:val="en-US"/>
-        </w:rPr>
-      </w:pPr>
-      <w:r>
-        <w:rPr>
-          <w:rFonts w:ascii="Times New Roman" w:hAnsi="Times New Roman" w:cs="Times New Roman"/>
-          <w:lang w:val="en-US"/>
-        </w:rPr>
-        <w:t>5. If there are type errors, report “Type Error”.</w:t>
+        <w:t xml:space="preserve">1. Build a lexical analyser to parse the given input string into </w:t>
+      </w:r>
+      <w:r>
+        <w:rPr>
+          <w:rFonts w:ascii="Times New Roman" w:hAnsi="Times New Roman" w:cs="Times New Roman"/>
+          <w:lang w:val="en-US"/>
+        </w:rPr>
+        <w:t>tokens</w:t>
+      </w:r>
+      <w:r>
+        <w:rPr>
+          <w:rFonts w:ascii="Times New Roman" w:hAnsi="Times New Roman" w:cs="Times New Roman"/>
+          <w:lang w:val="en-US"/>
+        </w:rPr>
+        <w:t>.</w:t>
+      </w:r>
+    </w:p>
+    <w:p>
+      <w:pPr>
+        <w:rPr>
+          <w:rFonts w:ascii="Times New Roman" w:hAnsi="Times New Roman" w:cs="Times New Roman"/>
+          <w:lang w:val="en-US"/>
+        </w:rPr>
+      </w:pPr>
+      <w:r>
+        <w:rPr>
+          <w:rFonts w:ascii="Times New Roman" w:hAnsi="Times New Roman" w:cs="Times New Roman"/>
+          <w:lang w:val="en-US"/>
+        </w:rPr>
+        <w:t>2. If there are invalid tokens, report “LexicalError”.</w:t>
+      </w:r>
+    </w:p>
+    <w:p>
+      <w:pPr>
+        <w:rPr>
+          <w:rFonts w:ascii="Times New Roman" w:hAnsi="Times New Roman" w:cs="Times New Roman"/>
+          <w:lang w:val="en-US"/>
+        </w:rPr>
+      </w:pPr>
+      <w:r>
+        <w:rPr>
+          <w:rFonts w:ascii="Times New Roman" w:hAnsi="Times New Roman" w:cs="Times New Roman"/>
+          <w:lang w:val="en-US"/>
+        </w:rPr>
+        <w:t>3</w:t>
+      </w:r>
+      <w:r>
+        <w:rPr>
+          <w:rFonts w:ascii="Times New Roman" w:hAnsi="Times New Roman" w:cs="Times New Roman"/>
+          <w:lang w:val="en-US"/>
+        </w:rPr>
+        <w:t>. Construct an Abstract Syntax Tree from the tokens obtained</w:t>
+      </w:r>
+      <w:r>
+        <w:rPr>
+          <w:rFonts w:ascii="Times New Roman" w:hAnsi="Times New Roman" w:cs="Times New Roman"/>
+          <w:lang w:val="en-US"/>
+        </w:rPr>
+        <w:t xml:space="preserve"> and the grammar rules</w:t>
+      </w:r>
+      <w:r>
+        <w:rPr>
+          <w:rFonts w:ascii="Times New Roman" w:hAnsi="Times New Roman" w:cs="Times New Roman"/>
+          <w:lang w:val="en-US"/>
+        </w:rPr>
+        <w:t>.</w:t>
+      </w:r>
+    </w:p>
+    <w:p>
+      <w:pPr>
+        <w:rPr>
+          <w:rFonts w:ascii="Times New Roman" w:hAnsi="Times New Roman" w:cs="Times New Roman"/>
+          <w:lang w:val="en-US"/>
+        </w:rPr>
+      </w:pPr>
+      <w:r>
+        <w:rPr>
+          <w:rFonts w:ascii="Times New Roman" w:hAnsi="Times New Roman" w:cs="Times New Roman"/>
+          <w:lang w:val="en-US"/>
+        </w:rPr>
+        <w:t>4. If AST cannot be constructed, report “SyntaxError”.</w:t>
+      </w:r>
+    </w:p>
+    <w:p>
+      <w:pPr>
+        <w:rPr>
+          <w:rFonts w:ascii="Times New Roman" w:hAnsi="Times New Roman" w:cs="Times New Roman"/>
+          <w:lang w:val="en-US"/>
+        </w:rPr>
+      </w:pPr>
+      <w:r>
+        <w:rPr>
+          <w:rFonts w:ascii="Times New Roman" w:hAnsi="Times New Roman" w:cs="Times New Roman"/>
+          <w:lang w:val="en-US"/>
+        </w:rPr>
+        <w:t>5</w:t>
+      </w:r>
+      <w:r>
+        <w:rPr>
+          <w:rFonts w:ascii="Times New Roman" w:hAnsi="Times New Roman" w:cs="Times New Roman"/>
+          <w:lang w:val="en-US"/>
+        </w:rPr>
+        <w:t>. Perform type checking on the AST</w:t>
+      </w:r>
+      <w:r>
+        <w:rPr>
+          <w:rFonts w:ascii="Times New Roman" w:hAnsi="Times New Roman" w:cs="Times New Roman"/>
+          <w:lang w:val="en-US"/>
+        </w:rPr>
+        <w:t xml:space="preserve"> using the typing rules for the language</w:t>
+      </w:r>
+      <w:r>
+        <w:rPr>
+          <w:rFonts w:ascii="Times New Roman" w:hAnsi="Times New Roman" w:cs="Times New Roman"/>
+          <w:lang w:val="en-US"/>
+        </w:rPr>
+        <w:t>.</w:t>
+      </w:r>
+    </w:p>
+    <w:p>
+      <w:pPr>
+        <w:rPr>
+          <w:rFonts w:ascii="Times New Roman" w:hAnsi="Times New Roman" w:cs="Times New Roman"/>
+          <w:lang w:val="en-US"/>
+        </w:rPr>
+      </w:pPr>
+      <w:r>
+        <w:rPr>
+          <w:rFonts w:ascii="Times New Roman" w:hAnsi="Times New Roman" w:cs="Times New Roman"/>
+          <w:lang w:val="en-US"/>
+        </w:rPr>
+        <w:t>6</w:t>
+      </w:r>
+      <w:r>
+        <w:rPr>
+          <w:rFonts w:ascii="Times New Roman" w:hAnsi="Times New Roman" w:cs="Times New Roman"/>
+          <w:lang w:val="en-US"/>
+        </w:rPr>
+        <w:t>. If there are type errors, report “TypeError”.</w:t>
+      </w:r>
+    </w:p>
+    <w:p>
+      <w:pPr>
+        <w:rPr>
+          <w:rFonts w:ascii="Times New Roman" w:hAnsi="Times New Roman" w:cs="Times New Roman"/>
+          <w:lang w:val="en-US"/>
+        </w:rPr>
+      </w:pPr>
+      <w:r>
+        <w:rPr>
+          <w:rFonts w:ascii="Times New Roman" w:hAnsi="Times New Roman" w:cs="Times New Roman"/>
+          <w:lang w:val="en-US"/>
+        </w:rPr>
+        <w:t>7. If there are no type errors, evaluate the expression using the evaluation rules for the language.</w:t>
       </w:r>
     </w:p>
     <w:p>
@@ -199,10 +276,26 @@
           <w:u w:val="single"/>
           <w:lang w:val="en-US"/>
         </w:rPr>
-        <w:t xml:space="preserve">Step 1- Lexical </w:t>
-      </w:r>
-      <w:proofErr w:type="spellStart"/>
-      <w:r>
+        <w:t>Tools and Frameworks Used</w:t>
+      </w:r>
+    </w:p>
+    <w:p>
+      <w:pPr>
+        <w:rPr>
+          <w:rFonts w:ascii="Times New Roman" w:hAnsi="Times New Roman" w:cs="Times New Roman"/>
+          <w:lang w:val="en-US"/>
+        </w:rPr>
+      </w:pPr>
+      <w:r>
+        <w:rPr>
+          <w:rFonts w:ascii="Times New Roman" w:hAnsi="Times New Roman" w:cs="Times New Roman"/>
+          <w:lang w:val="en-US"/>
+        </w:rPr>
+        <w:t>No additional tools and frameworks have been used apart from core python. Every module, from lexical analyser to evaluator, has been manually coded.</w:t>
+      </w:r>
+    </w:p>
+    <w:p>
+      <w:pPr>
         <w:rPr>
           <w:rFonts w:ascii="Times New Roman" w:hAnsi="Times New Roman" w:cs="Times New Roman"/>
           <w:b/>
@@ -212,21 +305,619 @@
           <w:u w:val="single"/>
           <w:lang w:val="en-US"/>
         </w:rPr>
-        <w:t>Analyser</w:t>
-      </w:r>
-      <w:proofErr w:type="spellEnd"/>
-    </w:p>
-    <w:p>
-      <w:pPr>
-        <w:rPr>
-          <w:rFonts w:ascii="Times New Roman" w:hAnsi="Times New Roman" w:cs="Times New Roman"/>
-          <w:b/>
-          <w:bCs/>
-          <w:lang w:val="en-US"/>
-        </w:rPr>
-      </w:pPr>
+      </w:pPr>
+      <w:r>
+        <w:rPr>
+          <w:rFonts w:ascii="Times New Roman" w:hAnsi="Times New Roman" w:cs="Times New Roman"/>
+          <w:b/>
+          <w:bCs/>
+          <w:sz w:val="28"/>
+          <w:szCs w:val="28"/>
+          <w:u w:val="single"/>
+          <w:lang w:val="en-US"/>
+        </w:rPr>
+        <w:t>Lexical Analyser</w:t>
+      </w:r>
+    </w:p>
+    <w:p>
+      <w:pPr>
+        <w:rPr>
+          <w:rFonts w:ascii="Times New Roman" w:hAnsi="Times New Roman" w:cs="Times New Roman"/>
+          <w:lang w:val="en-US"/>
+        </w:rPr>
+      </w:pPr>
+      <w:r>
+        <w:rPr>
+          <w:rFonts w:ascii="Times New Roman" w:hAnsi="Times New Roman" w:cs="Times New Roman"/>
+          <w:lang w:val="en-US"/>
+        </w:rPr>
+        <w:t>The input sentence is parsed into various tokens depending upon the term. There are total of 12 tokens:</w:t>
+      </w:r>
+    </w:p>
+    <w:p>
+      <w:pPr>
+        <w:rPr>
+          <w:rFonts w:ascii="Times New Roman" w:hAnsi="Times New Roman" w:cs="Times New Roman"/>
+          <w:lang w:val="en-US"/>
+        </w:rPr>
+        <w:sectPr>
+          <w:headerReference w:type="default" r:id="rId6"/>
+          <w:pgSz w:w="11906" w:h="16838"/>
+          <w:pgMar w:top="1440" w:right="1440" w:bottom="1440" w:left="1440" w:header="708" w:footer="708" w:gutter="0"/>
+          <w:cols w:space="708"/>
+          <w:docGrid w:linePitch="360"/>
+        </w:sectPr>
+      </w:pPr>
+    </w:p>
+    <w:p>
+      <w:pPr>
+        <w:rPr>
+          <w:rFonts w:ascii="Times New Roman" w:hAnsi="Times New Roman" w:cs="Times New Roman"/>
+          <w:lang w:val="en-US"/>
+        </w:rPr>
+      </w:pPr>
+      <w:r>
+        <w:rPr>
+          <w:rFonts w:ascii="Times New Roman" w:hAnsi="Times New Roman" w:cs="Times New Roman"/>
+          <w:lang w:val="en-US"/>
+        </w:rPr>
+        <w:t>1. IF- if word.</w:t>
+      </w:r>
+    </w:p>
+    <w:p>
+      <w:pPr>
+        <w:rPr>
+          <w:rFonts w:ascii="Times New Roman" w:hAnsi="Times New Roman" w:cs="Times New Roman"/>
+          <w:lang w:val="en-US"/>
+        </w:rPr>
+      </w:pPr>
+      <w:r>
+        <w:rPr>
+          <w:rFonts w:ascii="Times New Roman" w:hAnsi="Times New Roman" w:cs="Times New Roman"/>
+          <w:lang w:val="en-US"/>
+        </w:rPr>
+        <w:t>2. THEN- then word.</w:t>
+      </w:r>
+    </w:p>
+    <w:p>
+      <w:pPr>
+        <w:rPr>
+          <w:rFonts w:ascii="Times New Roman" w:hAnsi="Times New Roman" w:cs="Times New Roman"/>
+          <w:lang w:val="en-US"/>
+        </w:rPr>
+      </w:pPr>
+      <w:r>
+        <w:rPr>
+          <w:rFonts w:ascii="Times New Roman" w:hAnsi="Times New Roman" w:cs="Times New Roman"/>
+          <w:lang w:val="en-US"/>
+        </w:rPr>
+        <w:t>3. ELSE- else word.</w:t>
+      </w:r>
+    </w:p>
+    <w:p>
+      <w:pPr>
+        <w:rPr>
+          <w:rFonts w:ascii="Times New Roman" w:hAnsi="Times New Roman" w:cs="Times New Roman"/>
+          <w:lang w:val="en-US"/>
+        </w:rPr>
+      </w:pPr>
+      <w:r>
+        <w:rPr>
+          <w:rFonts w:ascii="Times New Roman" w:hAnsi="Times New Roman" w:cs="Times New Roman"/>
+          <w:lang w:val="en-US"/>
+        </w:rPr>
+        <w:t>4. TRUE- true term.</w:t>
+      </w:r>
+    </w:p>
+    <w:p>
+      <w:pPr>
+        <w:rPr>
+          <w:rFonts w:ascii="Times New Roman" w:hAnsi="Times New Roman" w:cs="Times New Roman"/>
+          <w:lang w:val="en-US"/>
+        </w:rPr>
+      </w:pPr>
+      <w:r>
+        <w:rPr>
+          <w:rFonts w:ascii="Times New Roman" w:hAnsi="Times New Roman" w:cs="Times New Roman"/>
+          <w:lang w:val="en-US"/>
+        </w:rPr>
+        <w:t>5. FALSE- false term.</w:t>
+      </w:r>
+    </w:p>
+    <w:p>
+      <w:pPr>
+        <w:rPr>
+          <w:rFonts w:ascii="Times New Roman" w:hAnsi="Times New Roman" w:cs="Times New Roman"/>
+          <w:lang w:val="en-US"/>
+        </w:rPr>
+      </w:pPr>
+      <w:r>
+        <w:rPr>
+          <w:rFonts w:ascii="Times New Roman" w:hAnsi="Times New Roman" w:cs="Times New Roman"/>
+          <w:lang w:val="en-US"/>
+        </w:rPr>
+        <w:t>6. OPPAR- opening parenthesis.</w:t>
+      </w:r>
+    </w:p>
+    <w:p>
+      <w:pPr>
+        <w:rPr>
+          <w:rFonts w:ascii="Times New Roman" w:hAnsi="Times New Roman" w:cs="Times New Roman"/>
+          <w:lang w:val="en-US"/>
+        </w:rPr>
+      </w:pPr>
+      <w:r>
+        <w:rPr>
+          <w:rFonts w:ascii="Times New Roman" w:hAnsi="Times New Roman" w:cs="Times New Roman"/>
+          <w:lang w:val="en-US"/>
+        </w:rPr>
+        <w:t>7. CLPAR- closing parenthesis.</w:t>
+      </w:r>
+    </w:p>
+    <w:p>
+      <w:pPr>
+        <w:rPr>
+          <w:rFonts w:ascii="Times New Roman" w:hAnsi="Times New Roman" w:cs="Times New Roman"/>
+          <w:lang w:val="en-US"/>
+        </w:rPr>
+      </w:pPr>
+      <w:r>
+        <w:rPr>
+          <w:rFonts w:ascii="Times New Roman" w:hAnsi="Times New Roman" w:cs="Times New Roman"/>
+          <w:lang w:val="en-US"/>
+        </w:rPr>
+        <w:t>8. ZERO- 0.</w:t>
+      </w:r>
+    </w:p>
+    <w:p>
+      <w:pPr>
+        <w:rPr>
+          <w:rFonts w:ascii="Times New Roman" w:hAnsi="Times New Roman" w:cs="Times New Roman"/>
+          <w:lang w:val="en-US"/>
+        </w:rPr>
+      </w:pPr>
+      <w:r>
+        <w:rPr>
+          <w:rFonts w:ascii="Times New Roman" w:hAnsi="Times New Roman" w:cs="Times New Roman"/>
+          <w:lang w:val="en-US"/>
+        </w:rPr>
+        <w:t>9. SUCC- succ.</w:t>
+      </w:r>
+    </w:p>
+    <w:p>
+      <w:pPr>
+        <w:rPr>
+          <w:rFonts w:ascii="Times New Roman" w:hAnsi="Times New Roman" w:cs="Times New Roman"/>
+          <w:lang w:val="en-US"/>
+        </w:rPr>
+      </w:pPr>
+      <w:r>
+        <w:rPr>
+          <w:rFonts w:ascii="Times New Roman" w:hAnsi="Times New Roman" w:cs="Times New Roman"/>
+          <w:lang w:val="en-US"/>
+        </w:rPr>
+        <w:t>10. PRED- pred.</w:t>
+      </w:r>
+    </w:p>
+    <w:p>
+      <w:pPr>
+        <w:rPr>
+          <w:rFonts w:ascii="Times New Roman" w:hAnsi="Times New Roman" w:cs="Times New Roman"/>
+          <w:lang w:val="en-US"/>
+        </w:rPr>
+      </w:pPr>
+      <w:r>
+        <w:rPr>
+          <w:rFonts w:ascii="Times New Roman" w:hAnsi="Times New Roman" w:cs="Times New Roman"/>
+          <w:lang w:val="en-US"/>
+        </w:rPr>
+        <w:t>11. ISZERO- iszero.</w:t>
+      </w:r>
+    </w:p>
+    <w:p>
+      <w:pPr>
+        <w:rPr>
+          <w:rFonts w:ascii="Times New Roman" w:hAnsi="Times New Roman" w:cs="Times New Roman"/>
+          <w:lang w:val="en-US"/>
+        </w:rPr>
+      </w:pPr>
+      <w:r>
+        <w:rPr>
+          <w:rFonts w:ascii="Times New Roman" w:hAnsi="Times New Roman" w:cs="Times New Roman"/>
+          <w:lang w:val="en-US"/>
+        </w:rPr>
+        <w:t>12. INV- invalid token.</w:t>
+      </w:r>
+    </w:p>
+    <w:p>
+      <w:pPr>
+        <w:rPr>
+          <w:rFonts w:ascii="Times New Roman" w:hAnsi="Times New Roman" w:cs="Times New Roman"/>
+          <w:b/>
+          <w:bCs/>
+          <w:sz w:val="28"/>
+          <w:szCs w:val="28"/>
+          <w:u w:val="single"/>
+          <w:lang w:val="en-US"/>
+        </w:rPr>
+        <w:sectPr>
+          <w:type w:val="continuous"/>
+          <w:pgSz w:w="11906" w:h="16838"/>
+          <w:pgMar w:top="1440" w:right="1440" w:bottom="1440" w:left="1440" w:header="708" w:footer="708" w:gutter="0"/>
+          <w:cols w:num="2" w:space="708"/>
+          <w:docGrid w:linePitch="360"/>
+        </w:sectPr>
+      </w:pPr>
+    </w:p>
+    <w:p>
+      <w:pPr>
+        <w:rPr>
+          <w:rFonts w:ascii="Times New Roman" w:hAnsi="Times New Roman" w:cs="Times New Roman"/>
+          <w:b/>
+          <w:bCs/>
+          <w:sz w:val="28"/>
+          <w:szCs w:val="28"/>
+          <w:u w:val="single"/>
+          <w:lang w:val="en-US"/>
+        </w:rPr>
+      </w:pPr>
+      <w:r>
+        <w:rPr>
+          <w:rFonts w:ascii="Times New Roman" w:hAnsi="Times New Roman" w:cs="Times New Roman"/>
+          <w:b/>
+          <w:bCs/>
+          <w:sz w:val="28"/>
+          <w:szCs w:val="28"/>
+          <w:u w:val="single"/>
+          <w:lang w:val="en-US"/>
+        </w:rPr>
+        <w:t>AST Constructor</w:t>
+      </w:r>
+    </w:p>
+    <w:p>
+      <w:pPr>
+        <w:rPr>
+          <w:rFonts w:ascii="Times New Roman" w:hAnsi="Times New Roman" w:cs="Times New Roman"/>
+          <w:lang w:val="en-US"/>
+        </w:rPr>
+      </w:pPr>
+      <w:r>
+        <w:rPr>
+          <w:rFonts w:ascii="Times New Roman" w:hAnsi="Times New Roman" w:cs="Times New Roman"/>
+          <w:lang w:val="en-US"/>
+        </w:rPr>
+        <w:t xml:space="preserve">The list of tokens is passed into an AST constructor. The AST constructor uses the list of tokens and grammar rules for constructing an Abstract Syntax Tree for the term. The constructor is designed based on the pseudocode given in ALSU[1]. </w:t>
+      </w:r>
+    </w:p>
+    <w:p>
+      <w:pPr>
+        <w:rPr>
+          <w:rFonts w:ascii="Times New Roman" w:hAnsi="Times New Roman" w:cs="Times New Roman"/>
+          <w:b/>
+          <w:bCs/>
+          <w:sz w:val="28"/>
+          <w:szCs w:val="28"/>
+          <w:u w:val="single"/>
+          <w:lang w:val="en-US"/>
+        </w:rPr>
+      </w:pPr>
+      <w:r>
+        <w:rPr>
+          <w:rFonts w:ascii="Times New Roman" w:hAnsi="Times New Roman" w:cs="Times New Roman"/>
+          <w:b/>
+          <w:bCs/>
+          <w:sz w:val="28"/>
+          <w:szCs w:val="28"/>
+          <w:u w:val="single"/>
+          <w:lang w:val="en-US"/>
+        </w:rPr>
+        <w:t>Type Checker</w:t>
+      </w:r>
+    </w:p>
+    <w:p>
+      <w:pPr>
+        <w:rPr>
+          <w:rFonts w:ascii="Times New Roman" w:hAnsi="Times New Roman" w:cs="Times New Roman"/>
+          <w:lang w:val="en-US"/>
+        </w:rPr>
+      </w:pPr>
+      <w:r>
+        <w:rPr>
+          <w:rFonts w:ascii="Times New Roman" w:hAnsi="Times New Roman" w:cs="Times New Roman"/>
+          <w:lang w:val="en-US"/>
+        </w:rPr>
+        <w:t>The AST is traversed according to the typing rules of the language and checked for any typing errors. There are two types: Nat and Bool</w:t>
+      </w:r>
+      <w:r>
+        <w:rPr>
+          <w:rFonts w:ascii="Times New Roman" w:hAnsi="Times New Roman" w:cs="Times New Roman"/>
+          <w:lang w:val="en-US"/>
+        </w:rPr>
+        <w:t>.</w:t>
+      </w:r>
+    </w:p>
+    <w:p>
+      <w:pPr>
+        <w:rPr>
+          <w:rFonts w:ascii="Times New Roman" w:hAnsi="Times New Roman" w:cs="Times New Roman"/>
+          <w:lang w:val="en-US"/>
+        </w:rPr>
+        <w:sectPr>
+          <w:type w:val="continuous"/>
+          <w:pgSz w:w="11906" w:h="16838"/>
+          <w:pgMar w:top="1440" w:right="1440" w:bottom="1440" w:left="1440" w:header="708" w:footer="708" w:gutter="0"/>
+          <w:cols w:space="708"/>
+          <w:docGrid w:linePitch="360"/>
+        </w:sectPr>
+      </w:pPr>
+    </w:p>
+    <w:p>
+      <w:pPr>
+        <w:rPr>
+          <w:rFonts w:ascii="Times New Roman" w:hAnsi="Times New Roman" w:cs="Times New Roman"/>
+          <w:b/>
+          <w:bCs/>
+          <w:sz w:val="28"/>
+          <w:szCs w:val="28"/>
+          <w:u w:val="single"/>
+          <w:lang w:val="en-US"/>
+        </w:rPr>
+        <w:sectPr>
+          <w:type w:val="continuous"/>
+          <w:pgSz w:w="11906" w:h="16838"/>
+          <w:pgMar w:top="1440" w:right="1440" w:bottom="1440" w:left="1440" w:header="708" w:footer="708" w:gutter="0"/>
+          <w:cols w:num="2" w:space="708"/>
+          <w:docGrid w:linePitch="360"/>
+        </w:sectPr>
+      </w:pPr>
+    </w:p>
+    <w:p>
+      <w:pPr>
+        <w:rPr>
+          <w:rFonts w:ascii="Times New Roman" w:hAnsi="Times New Roman" w:cs="Times New Roman"/>
+          <w:b/>
+          <w:bCs/>
+          <w:sz w:val="28"/>
+          <w:szCs w:val="28"/>
+          <w:u w:val="single"/>
+          <w:lang w:val="en-US"/>
+        </w:rPr>
+      </w:pPr>
+      <w:r>
+        <w:rPr>
+          <w:rFonts w:ascii="Times New Roman" w:hAnsi="Times New Roman" w:cs="Times New Roman"/>
+          <w:b/>
+          <w:bCs/>
+          <w:sz w:val="28"/>
+          <w:szCs w:val="28"/>
+          <w:u w:val="single"/>
+          <w:lang w:val="en-US"/>
+        </w:rPr>
+        <w:lastRenderedPageBreak/>
+        <w:t>Evaluator</w:t>
+      </w:r>
+    </w:p>
+    <w:p>
+      <w:pPr>
+        <w:rPr>
+          <w:rFonts w:ascii="Times New Roman" w:hAnsi="Times New Roman" w:cs="Times New Roman"/>
+          <w:lang w:val="en-US"/>
+        </w:rPr>
+      </w:pPr>
+      <w:r>
+        <w:rPr>
+          <w:rFonts w:ascii="Times New Roman" w:hAnsi="Times New Roman" w:cs="Times New Roman"/>
+          <w:lang w:val="en-US"/>
+        </w:rPr>
+        <w:t>If there are no typing errors in the term, it is evaluated using evaluation rules</w:t>
+      </w:r>
+      <w:r>
+        <w:rPr>
+          <w:rFonts w:ascii="Times New Roman" w:hAnsi="Times New Roman" w:cs="Times New Roman"/>
+          <w:lang w:val="en-US"/>
+        </w:rPr>
+        <w:t xml:space="preserve"> of the language</w:t>
+      </w:r>
+      <w:r>
+        <w:rPr>
+          <w:rFonts w:ascii="Times New Roman" w:hAnsi="Times New Roman" w:cs="Times New Roman"/>
+          <w:lang w:val="en-US"/>
+        </w:rPr>
+        <w:t xml:space="preserve">. </w:t>
+      </w:r>
+    </w:p>
+    <w:p>
+      <w:pPr>
+        <w:rPr>
+          <w:rFonts w:ascii="Times New Roman" w:hAnsi="Times New Roman" w:cs="Times New Roman"/>
+          <w:b/>
+          <w:bCs/>
+          <w:sz w:val="28"/>
+          <w:szCs w:val="28"/>
+          <w:u w:val="single"/>
+          <w:lang w:val="en-US"/>
+        </w:rPr>
+      </w:pPr>
+      <w:r>
+        <w:rPr>
+          <w:rFonts w:ascii="Times New Roman" w:hAnsi="Times New Roman" w:cs="Times New Roman"/>
+          <w:b/>
+          <w:bCs/>
+          <w:sz w:val="28"/>
+          <w:szCs w:val="28"/>
+          <w:u w:val="single"/>
+          <w:lang w:val="en-US"/>
+        </w:rPr>
+        <w:t>Design</w:t>
+      </w:r>
+    </w:p>
+    <w:p>
+      <w:pPr>
+        <w:rPr>
+          <w:rFonts w:ascii="Times New Roman" w:hAnsi="Times New Roman" w:cs="Times New Roman"/>
+          <w:lang w:val="en-US"/>
+        </w:rPr>
+      </w:pPr>
+      <w:r>
+        <w:rPr>
+          <w:rFonts w:ascii="Times New Roman" w:hAnsi="Times New Roman" w:cs="Times New Roman"/>
+          <w:b/>
+          <w:bCs/>
+          <w:noProof/>
+          <w:sz w:val="28"/>
+          <w:szCs w:val="28"/>
+          <w:lang w:val="en-US"/>
+        </w:rPr>
+        <w:drawing>
+          <wp:inline distT="0" distB="0" distL="0" distR="0" wp14:anchorId="166C081D" wp14:editId="58094348">
+            <wp:extent cx="3212911" cy="7161581"/>
+            <wp:effectExtent l="0" t="0" r="0" b="0"/>
+            <wp:docPr id="2" name="Picture 2"/>
+            <wp:cNvGraphicFramePr>
+              <a:graphicFrameLocks xmlns:a="http://schemas.openxmlformats.org/drawingml/2006/main" noChangeAspect="1"/>
+            </wp:cNvGraphicFramePr>
+            <a:graphic xmlns:a="http://schemas.openxmlformats.org/drawingml/2006/main">
+              <a:graphicData uri="http://schemas.openxmlformats.org/drawingml/2006/picture">
+                <pic:pic xmlns:pic="http://schemas.openxmlformats.org/drawingml/2006/picture">
+                  <pic:nvPicPr>
+                    <pic:cNvPr id="2" name="Picture 2"/>
+                    <pic:cNvPicPr/>
+                  </pic:nvPicPr>
+                  <pic:blipFill>
+                    <a:blip r:embed="rId7">
+                      <a:extLst>
+                        <a:ext uri="{28A0092B-C50C-407E-A947-70E740481C1C}">
+                          <a14:useLocalDpi xmlns:a14="http://schemas.microsoft.com/office/drawing/2010/main" val="0"/>
+                        </a:ext>
+                      </a:extLst>
+                    </a:blip>
+                    <a:stretch>
+                      <a:fillRect/>
+                    </a:stretch>
+                  </pic:blipFill>
+                  <pic:spPr>
+                    <a:xfrm>
+                      <a:off x="0" y="0"/>
+                      <a:ext cx="3215548" cy="7167460"/>
+                    </a:xfrm>
+                    <a:prstGeom prst="rect">
+                      <a:avLst/>
+                    </a:prstGeom>
+                  </pic:spPr>
+                </pic:pic>
+              </a:graphicData>
+            </a:graphic>
+          </wp:inline>
+        </w:drawing>
+      </w:r>
+      <w:r>
+        <w:rPr>
+          <w:rFonts w:ascii="Times New Roman" w:hAnsi="Times New Roman" w:cs="Times New Roman"/>
+          <w:b/>
+          <w:bCs/>
+          <w:sz w:val="28"/>
+          <w:szCs w:val="28"/>
+          <w:u w:val="single"/>
+          <w:lang w:val="en-US"/>
+        </w:rPr>
+        <w:br/>
+      </w:r>
+      <w:r>
+        <w:rPr>
+          <w:rFonts w:ascii="Times New Roman" w:hAnsi="Times New Roman" w:cs="Times New Roman"/>
+          <w:lang w:val="en-US"/>
+        </w:rPr>
+        <w:t>A flowchart demonstrating the basic flow of the interpreter</w:t>
+      </w:r>
+    </w:p>
+    <w:p>
+      <w:pPr>
+        <w:rPr>
+          <w:rFonts w:ascii="Times New Roman" w:hAnsi="Times New Roman" w:cs="Times New Roman"/>
+          <w:b/>
+          <w:bCs/>
+          <w:sz w:val="28"/>
+          <w:szCs w:val="28"/>
+          <w:u w:val="single"/>
+          <w:lang w:val="en-US"/>
+        </w:rPr>
+      </w:pPr>
+    </w:p>
+    <w:p>
+      <w:pPr>
+        <w:rPr>
+          <w:rFonts w:ascii="Times New Roman" w:hAnsi="Times New Roman" w:cs="Times New Roman"/>
+          <w:b/>
+          <w:bCs/>
+          <w:sz w:val="28"/>
+          <w:szCs w:val="28"/>
+          <w:u w:val="single"/>
+          <w:lang w:val="en-US"/>
+        </w:rPr>
+      </w:pPr>
+      <w:r>
+        <w:rPr>
+          <w:rFonts w:ascii="Times New Roman" w:hAnsi="Times New Roman" w:cs="Times New Roman"/>
+          <w:b/>
+          <w:bCs/>
+          <w:sz w:val="28"/>
+          <w:szCs w:val="28"/>
+          <w:u w:val="single"/>
+          <w:lang w:val="en-US"/>
+        </w:rPr>
+        <w:lastRenderedPageBreak/>
+        <w:t>References</w:t>
+      </w:r>
+    </w:p>
+    <w:p>
+      <w:pPr>
+        <w:rPr>
+          <w:rFonts w:ascii="Times New Roman" w:hAnsi="Times New Roman" w:cs="Times New Roman"/>
+          <w:lang w:val="en-US"/>
+        </w:rPr>
+      </w:pPr>
+      <w:r>
+        <w:rPr>
+          <w:rFonts w:ascii="Times New Roman" w:hAnsi="Times New Roman" w:cs="Times New Roman"/>
+          <w:lang w:val="en-US"/>
+        </w:rPr>
+        <w:t xml:space="preserve">1. Alfred V. Aho, Monica S. Lam, Ravi Sethi, Jeffrey D. Ullman, “Syntax Analysis” in </w:t>
+      </w:r>
+      <w:r>
+        <w:rPr>
+          <w:rFonts w:ascii="Times New Roman" w:hAnsi="Times New Roman" w:cs="Times New Roman"/>
+          <w:i/>
+          <w:iCs/>
+          <w:lang w:val="en-US"/>
+        </w:rPr>
+        <w:t>Compilers: Principles, Techniques and Tools</w:t>
+      </w:r>
+      <w:r>
+        <w:rPr>
+          <w:rFonts w:ascii="Times New Roman" w:hAnsi="Times New Roman" w:cs="Times New Roman"/>
+          <w:i/>
+          <w:iCs/>
+          <w:lang w:val="en-US"/>
+        </w:rPr>
+        <w:t xml:space="preserve">. </w:t>
+      </w:r>
+      <w:r>
+        <w:rPr>
+          <w:rFonts w:ascii="Times New Roman" w:hAnsi="Times New Roman" w:cs="Times New Roman"/>
+          <w:lang w:val="en-US"/>
+        </w:rPr>
+        <w:t>MA, USA: Pearson, 2006, pp. 219-220</w:t>
+      </w:r>
+      <w:r>
+        <w:rPr>
+          <w:rFonts w:ascii="Times New Roman" w:hAnsi="Times New Roman" w:cs="Times New Roman"/>
+          <w:lang w:val="en-US"/>
+        </w:rPr>
+        <w:t>.</w:t>
+      </w:r>
     </w:p>
     <w:sectPr>
+      <w:type w:val="continuous"/>
       <w:pgSz w:w="11906" w:h="16838"/>
       <w:pgMar w:top="1440" w:right="1440" w:bottom="1440" w:left="1440" w:header="708" w:footer="708" w:gutter="0"/>
       <w:cols w:space="708"/>
@@ -234,6 +925,88 @@
     </w:sectPr>
   </w:body>
 </w:document>
+</file>
+
+<file path=word/endnotes.xml><?xml version="1.0" encoding="utf-8"?>
+<w:endnotes xmlns:wpc="http://schemas.microsoft.com/office/word/2010/wordprocessingCanvas" xmlns:cx="http://schemas.microsoft.com/office/drawing/2014/chartex" xmlns:cx1="http://schemas.microsoft.com/office/drawing/2015/9/8/chartex" xmlns:cx2="http://schemas.microsoft.com/office/drawing/2015/10/21/chartex" xmlns:cx3="http://schemas.microsoft.com/office/drawing/2016/5/9/chartex" xmlns:cx4="http://schemas.microsoft.com/office/drawing/2016/5/10/chartex" xmlns:cx5="http://schemas.microsoft.com/office/drawing/2016/5/11/chartex" xmlns:cx6="http://schemas.microsoft.com/office/drawing/2016/5/12/chartex" xmlns:cx7="http://schemas.microsoft.com/office/drawing/2016/5/13/chartex" xmlns:cx8="http://schemas.microsoft.com/office/drawing/2016/5/14/chartex" xmlns:mc="http://schemas.openxmlformats.org/markup-compatibility/2006" xmlns:aink="http://schemas.microsoft.com/office/drawing/2016/ink" xmlns:am3d="http://schemas.microsoft.com/office/drawing/2017/model3d" xmlns:o="urn:schemas-microsoft-com:office:office" xmlns:r="http://schemas.openxmlformats.org/officeDocument/2006/relationships" xmlns:m="http://schemas.openxmlformats.org/officeDocument/2006/math" xmlns:v="urn:schemas-microsoft-com:vml" xmlns:wp14="http://schemas.microsoft.com/office/word/2010/wordprocessingDrawing" xmlns:wp="http://schemas.openxmlformats.org/drawingml/2006/wordprocessingDrawing" xmlns:w10="urn:schemas-microsoft-com:office:word" xmlns:w="http://schemas.openxmlformats.org/wordprocessingml/2006/main" xmlns:w14="http://schemas.microsoft.com/office/word/2010/wordml" xmlns:w15="http://schemas.microsoft.com/office/word/2012/wordml" xmlns:w16cex="http://schemas.microsoft.com/office/word/2018/wordml/cex" xmlns:w16cid="http://schemas.microsoft.com/office/word/2016/wordml/cid" xmlns:w16="http://schemas.microsoft.com/office/word/2018/wordml" xmlns:w16sdtdh="http://schemas.microsoft.com/office/word/2020/wordml/sdtdatahash" xmlns:w16se="http://schemas.microsoft.com/office/word/2015/wordml/symex" xmlns:wpg="http://schemas.microsoft.com/office/word/2010/wordprocessingGroup" xmlns:wpi="http://schemas.microsoft.com/office/word/2010/wordprocessingInk" xmlns:wne="http://schemas.microsoft.com/office/word/2006/wordml" xmlns:wps="http://schemas.microsoft.com/office/word/2010/wordprocessingShape" mc:Ignorable="w14 w15 w16se w16cid w16 w16cex w16sdtdh wp14">
+  <w:endnote w:type="separator" w:id="-1">
+    <w:p>
+      <w:pPr>
+        <w:spacing w:after="0" w:line="240" w:lineRule="auto"/>
+      </w:pPr>
+      <w:r>
+        <w:separator/>
+      </w:r>
+    </w:p>
+  </w:endnote>
+  <w:endnote w:type="continuationSeparator" w:id="0">
+    <w:p>
+      <w:pPr>
+        <w:spacing w:after="0" w:line="240" w:lineRule="auto"/>
+      </w:pPr>
+      <w:r>
+        <w:continuationSeparator/>
+      </w:r>
+    </w:p>
+  </w:endnote>
+</w:endnotes>
+</file>
+
+<file path=word/footnotes.xml><?xml version="1.0" encoding="utf-8"?>
+<w:footnotes xmlns:wpc="http://schemas.microsoft.com/office/word/2010/wordprocessingCanvas" xmlns:cx="http://schemas.microsoft.com/office/drawing/2014/chartex" xmlns:cx1="http://schemas.microsoft.com/office/drawing/2015/9/8/chartex" xmlns:cx2="http://schemas.microsoft.com/office/drawing/2015/10/21/chartex" xmlns:cx3="http://schemas.microsoft.com/office/drawing/2016/5/9/chartex" xmlns:cx4="http://schemas.microsoft.com/office/drawing/2016/5/10/chartex" xmlns:cx5="http://schemas.microsoft.com/office/drawing/2016/5/11/chartex" xmlns:cx6="http://schemas.microsoft.com/office/drawing/2016/5/12/chartex" xmlns:cx7="http://schemas.microsoft.com/office/drawing/2016/5/13/chartex" xmlns:cx8="http://schemas.microsoft.com/office/drawing/2016/5/14/chartex" xmlns:mc="http://schemas.openxmlformats.org/markup-compatibility/2006" xmlns:aink="http://schemas.microsoft.com/office/drawing/2016/ink" xmlns:am3d="http://schemas.microsoft.com/office/drawing/2017/model3d" xmlns:o="urn:schemas-microsoft-com:office:office" xmlns:r="http://schemas.openxmlformats.org/officeDocument/2006/relationships" xmlns:m="http://schemas.openxmlformats.org/officeDocument/2006/math" xmlns:v="urn:schemas-microsoft-com:vml" xmlns:wp14="http://schemas.microsoft.com/office/word/2010/wordprocessingDrawing" xmlns:wp="http://schemas.openxmlformats.org/drawingml/2006/wordprocessingDrawing" xmlns:w10="urn:schemas-microsoft-com:office:word" xmlns:w="http://schemas.openxmlformats.org/wordprocessingml/2006/main" xmlns:w14="http://schemas.microsoft.com/office/word/2010/wordml" xmlns:w15="http://schemas.microsoft.com/office/word/2012/wordml" xmlns:w16cex="http://schemas.microsoft.com/office/word/2018/wordml/cex" xmlns:w16cid="http://schemas.microsoft.com/office/word/2016/wordml/cid" xmlns:w16="http://schemas.microsoft.com/office/word/2018/wordml" xmlns:w16sdtdh="http://schemas.microsoft.com/office/word/2020/wordml/sdtdatahash" xmlns:w16se="http://schemas.microsoft.com/office/word/2015/wordml/symex" xmlns:wpg="http://schemas.microsoft.com/office/word/2010/wordprocessingGroup" xmlns:wpi="http://schemas.microsoft.com/office/word/2010/wordprocessingInk" xmlns:wne="http://schemas.microsoft.com/office/word/2006/wordml" xmlns:wps="http://schemas.microsoft.com/office/word/2010/wordprocessingShape" mc:Ignorable="w14 w15 w16se w16cid w16 w16cex w16sdtdh wp14">
+  <w:footnote w:type="separator" w:id="-1">
+    <w:p>
+      <w:pPr>
+        <w:spacing w:after="0" w:line="240" w:lineRule="auto"/>
+      </w:pPr>
+      <w:r>
+        <w:separator/>
+      </w:r>
+    </w:p>
+  </w:footnote>
+  <w:footnote w:type="continuationSeparator" w:id="0">
+    <w:p>
+      <w:pPr>
+        <w:spacing w:after="0" w:line="240" w:lineRule="auto"/>
+      </w:pPr>
+      <w:r>
+        <w:continuationSeparator/>
+      </w:r>
+    </w:p>
+  </w:footnote>
+</w:footnotes>
+</file>
+
+<file path=word/header1.xml><?xml version="1.0" encoding="utf-8"?>
+<w:hdr xmlns:wpc="http://schemas.microsoft.com/office/word/2010/wordprocessingCanvas" xmlns:cx="http://schemas.microsoft.com/office/drawing/2014/chartex" xmlns:cx1="http://schemas.microsoft.com/office/drawing/2015/9/8/chartex" xmlns:cx2="http://schemas.microsoft.com/office/drawing/2015/10/21/chartex" xmlns:cx3="http://schemas.microsoft.com/office/drawing/2016/5/9/chartex" xmlns:cx4="http://schemas.microsoft.com/office/drawing/2016/5/10/chartex" xmlns:cx5="http://schemas.microsoft.com/office/drawing/2016/5/11/chartex" xmlns:cx6="http://schemas.microsoft.com/office/drawing/2016/5/12/chartex" xmlns:cx7="http://schemas.microsoft.com/office/drawing/2016/5/13/chartex" xmlns:cx8="http://schemas.microsoft.com/office/drawing/2016/5/14/chartex" xmlns:mc="http://schemas.openxmlformats.org/markup-compatibility/2006" xmlns:aink="http://schemas.microsoft.com/office/drawing/2016/ink" xmlns:am3d="http://schemas.microsoft.com/office/drawing/2017/model3d" xmlns:o="urn:schemas-microsoft-com:office:office" xmlns:r="http://schemas.openxmlformats.org/officeDocument/2006/relationships" xmlns:m="http://schemas.openxmlformats.org/officeDocument/2006/math" xmlns:v="urn:schemas-microsoft-com:vml" xmlns:wp14="http://schemas.microsoft.com/office/word/2010/wordprocessingDrawing" xmlns:wp="http://schemas.openxmlformats.org/drawingml/2006/wordprocessingDrawing" xmlns:w10="urn:schemas-microsoft-com:office:word" xmlns:w="http://schemas.openxmlformats.org/wordprocessingml/2006/main" xmlns:w14="http://schemas.microsoft.com/office/word/2010/wordml" xmlns:w15="http://schemas.microsoft.com/office/word/2012/wordml" xmlns:w16cex="http://schemas.microsoft.com/office/word/2018/wordml/cex" xmlns:w16cid="http://schemas.microsoft.com/office/word/2016/wordml/cid" xmlns:w16="http://schemas.microsoft.com/office/word/2018/wordml" xmlns:w16sdtdh="http://schemas.microsoft.com/office/word/2020/wordml/sdtdatahash" xmlns:w16se="http://schemas.microsoft.com/office/word/2015/wordml/symex" xmlns:wpg="http://schemas.microsoft.com/office/word/2010/wordprocessingGroup" xmlns:wpi="http://schemas.microsoft.com/office/word/2010/wordprocessingInk" xmlns:wne="http://schemas.microsoft.com/office/word/2006/wordml" xmlns:wps="http://schemas.microsoft.com/office/word/2010/wordprocessingShape" mc:Ignorable="w14 w15 w16se w16cid w16 w16cex w16sdtdh wp14">
+  <w:p>
+    <w:pPr>
+      <w:pStyle w:val="Header"/>
+      <w:rPr>
+        <w:lang w:val="en-US"/>
+      </w:rPr>
+    </w:pPr>
+    <w:r>
+      <w:rPr>
+        <w:lang w:val="en-US"/>
+      </w:rPr>
+      <w:t>Submitted By: Nidhin Mohan</w:t>
+    </w:r>
+    <w:r>
+      <w:rPr>
+        <w:lang w:val="en-US"/>
+      </w:rPr>
+      <w:tab/>
+    </w:r>
+    <w:r>
+      <w:rPr>
+        <w:lang w:val="en-US"/>
+      </w:rPr>
+      <w:tab/>
+      <w:t>B180948CS</w:t>
+    </w:r>
+  </w:p>
+</w:hdr>
 </file>
 
 <file path=word/styles.xml><?xml version="1.0" encoding="utf-8"?>
@@ -662,6 +1435,73 @@
     <w:semiHidden/>
     <w:unhideWhenUsed/>
   </w:style>
+  <w:style w:type="character" w:styleId="Hyperlink">
+    <w:name w:val="Hyperlink"/>
+    <w:basedOn w:val="DefaultParagraphFont"/>
+    <w:uiPriority w:val="99"/>
+    <w:unhideWhenUsed/>
+    <w:rsid w:val="00106C17"/>
+    <w:rPr>
+      <w:color w:val="0563C1" w:themeColor="hyperlink"/>
+      <w:u w:val="single"/>
+    </w:rPr>
+  </w:style>
+  <w:style w:type="character" w:styleId="UnresolvedMention">
+    <w:name w:val="Unresolved Mention"/>
+    <w:basedOn w:val="DefaultParagraphFont"/>
+    <w:uiPriority w:val="99"/>
+    <w:semiHidden/>
+    <w:unhideWhenUsed/>
+    <w:rsid w:val="00106C17"/>
+    <w:rPr>
+      <w:color w:val="605E5C"/>
+      <w:shd w:val="clear" w:color="auto" w:fill="E1DFDD"/>
+    </w:rPr>
+  </w:style>
+  <w:style w:type="paragraph" w:styleId="Header">
+    <w:name w:val="header"/>
+    <w:basedOn w:val="Normal"/>
+    <w:link w:val="HeaderChar"/>
+    <w:uiPriority w:val="99"/>
+    <w:unhideWhenUsed/>
+    <w:rsid w:val="00DA4015"/>
+    <w:pPr>
+      <w:tabs>
+        <w:tab w:val="center" w:pos="4513"/>
+        <w:tab w:val="right" w:pos="9026"/>
+      </w:tabs>
+      <w:spacing w:after="0" w:line="240" w:lineRule="auto"/>
+    </w:pPr>
+  </w:style>
+  <w:style w:type="character" w:customStyle="1" w:styleId="HeaderChar">
+    <w:name w:val="Header Char"/>
+    <w:basedOn w:val="DefaultParagraphFont"/>
+    <w:link w:val="Header"/>
+    <w:uiPriority w:val="99"/>
+    <w:rsid w:val="00DA4015"/>
+  </w:style>
+  <w:style w:type="paragraph" w:styleId="Footer">
+    <w:name w:val="footer"/>
+    <w:basedOn w:val="Normal"/>
+    <w:link w:val="FooterChar"/>
+    <w:uiPriority w:val="99"/>
+    <w:unhideWhenUsed/>
+    <w:rsid w:val="00DA4015"/>
+    <w:pPr>
+      <w:tabs>
+        <w:tab w:val="center" w:pos="4513"/>
+        <w:tab w:val="right" w:pos="9026"/>
+      </w:tabs>
+      <w:spacing w:after="0" w:line="240" w:lineRule="auto"/>
+    </w:pPr>
+  </w:style>
+  <w:style w:type="character" w:customStyle="1" w:styleId="FooterChar">
+    <w:name w:val="Footer Char"/>
+    <w:basedOn w:val="DefaultParagraphFont"/>
+    <w:link w:val="Footer"/>
+    <w:uiPriority w:val="99"/>
+    <w:rsid w:val="00DA4015"/>
+  </w:style>
 </w:styles>
 </file>
 

</xml_diff>